<commit_message>
Delete async defer and  type=module from script
</commit_message>
<xml_diff>
--- a/OB.Stepanchuk_EN.docx
+++ b/OB.Stepanchuk_EN.docx
@@ -251,21 +251,54 @@
           <w:sz-cs w:val="20"/>
           <w:i/>
         </w:rPr>
-        <w:t xml:space="preserve">December 2004</w:t>
-      </w:r>
-    </w:p>
-    <w:p>
-      <w:pPr>
-        <w:jc w:val="both"/>
-      </w:pPr>
-      <w:r>
-        <w:rPr>
-          <w:rFonts w:ascii="Arial" w:hAnsi="Arial" w:cs="Arial"/>
-          <w:sz w:val="20"/>
-          <w:sz-cs w:val="20"/>
+        <w:t xml:space="preserve">December 2004 </w:t>
+      </w:r>
+      <w:r>
+        <w:rPr>
+          <w:rFonts w:ascii="Arial" w:hAnsi="Arial" w:cs="Arial"/>
+          <w:sz w:val="20"/>
+          <w:sz-cs w:val="20"/>
+          <w:b/>
+        </w:rPr>
+        <w:t xml:space="preserve"/>
+      </w:r>
+    </w:p>
+    <w:p>
+      <w:pPr>
+        <w:jc w:val="both"/>
+      </w:pPr>
+      <w:r>
+        <w:rPr>
+          <w:rFonts w:ascii="Arial" w:hAnsi="Arial" w:cs="Arial"/>
+          <w:sz w:val="20"/>
+          <w:sz-cs w:val="20"/>
+          <w:b/>
           <w:i/>
         </w:rPr>
-        <w:t xml:space="preserve"/>
+        <w:t xml:space="preserve">Vechirni visti </w:t>
+      </w:r>
+      <w:r>
+        <w:rPr>
+          <w:rFonts w:ascii="Arial" w:hAnsi="Arial" w:cs="Arial"/>
+          <w:sz w:val="20"/>
+          <w:sz-cs w:val="20"/>
+          <w:b/>
+        </w:rPr>
+        <w:t xml:space="preserve">Newspaper personnel officer;</w:t>
+      </w:r>
+    </w:p>
+    <w:p>
+      <w:pPr>
+        <w:jc w:val="both"/>
+      </w:pPr>
+      <w:r>
+        <w:rPr>
+          <w:rFonts w:ascii="Arial" w:hAnsi="Arial" w:cs="Arial"/>
+          <w:sz w:val="20"/>
+          <w:sz-cs w:val="20"/>
+          <w:b/>
+        </w:rPr>
+        <w:t xml:space="preserve">From June 2004 – head of personnel office</w:t>
       </w:r>
     </w:p>
     <w:p>
@@ -280,58 +313,6 @@
           <w:b/>
         </w:rPr>
         <w:t xml:space="preserve">Experience&amp;Skills:</w:t>
-      </w:r>
-    </w:p>
-    <w:p>
-      <w:pPr>
-        <w:jc w:val="both"/>
-      </w:pPr>
-      <w:r>
-        <w:rPr>
-          <w:rFonts w:ascii="Arial" w:hAnsi="Arial" w:cs="Arial"/>
-          <w:sz w:val="20"/>
-          <w:sz-cs w:val="20"/>
-          <w:b/>
-        </w:rPr>
-        <w:t xml:space="preserve"/>
-      </w:r>
-    </w:p>
-    <w:p>
-      <w:pPr>
-        <w:jc w:val="both"/>
-      </w:pPr>
-      <w:r>
-        <w:rPr>
-          <w:rFonts w:ascii="Arial" w:hAnsi="Arial" w:cs="Arial"/>
-          <w:sz w:val="20"/>
-          <w:sz-cs w:val="20"/>
-          <w:b/>
-          <w:i/>
-        </w:rPr>
-        <w:t xml:space="preserve">Vechirni visti </w:t>
-      </w:r>
-      <w:r>
-        <w:rPr>
-          <w:rFonts w:ascii="Arial" w:hAnsi="Arial" w:cs="Arial"/>
-          <w:sz w:val="20"/>
-          <w:sz-cs w:val="20"/>
-          <w:b/>
-        </w:rPr>
-        <w:t xml:space="preserve">Newspaper personnel officer;</w:t>
-      </w:r>
-    </w:p>
-    <w:p>
-      <w:pPr>
-        <w:jc w:val="both"/>
-      </w:pPr>
-      <w:r>
-        <w:rPr>
-          <w:rFonts w:ascii="Arial" w:hAnsi="Arial" w:cs="Arial"/>
-          <w:sz w:val="20"/>
-          <w:sz-cs w:val="20"/>
-          <w:b/>
-        </w:rPr>
-        <w:t xml:space="preserve">Since June 2004 – head of personnel office</w:t>
       </w:r>
     </w:p>
     <w:p>
@@ -540,37 +521,51 @@
           <w:rFonts w:ascii="Arial" w:hAnsi="Arial" w:cs="Arial"/>
           <w:sz w:val="20"/>
           <w:sz-cs w:val="20"/>
+          <w:b/>
+        </w:rPr>
+        <w:t xml:space="preserve">JSCB “Ukrsotsbank”, Kyiv city branch, Legal department, Senior legal advisor</w:t>
+      </w:r>
+    </w:p>
+    <w:p>
+      <w:pPr>
+        <w:jc w:val="both"/>
+      </w:pPr>
+      <w:r>
+        <w:rPr>
+          <w:rFonts w:ascii="Arial" w:hAnsi="Arial" w:cs="Arial"/>
+          <w:sz w:val="20"/>
+          <w:sz-cs w:val="20"/>
+          <w:b/>
+        </w:rPr>
+        <w:t xml:space="preserve"/>
+      </w:r>
+    </w:p>
+    <w:p>
+      <w:pPr>
+        <w:jc w:val="both"/>
+      </w:pPr>
+      <w:r>
+        <w:rPr>
+          <w:rFonts w:ascii="Arial" w:hAnsi="Arial" w:cs="Arial"/>
+          <w:sz w:val="20"/>
+          <w:sz-cs w:val="20"/>
           <w:i/>
         </w:rPr>
-        <w:t xml:space="preserve"/>
-      </w:r>
-    </w:p>
-    <w:p>
-      <w:pPr>
-        <w:jc w:val="both"/>
-      </w:pPr>
-      <w:r>
-        <w:rPr>
-          <w:rFonts w:ascii="Arial" w:hAnsi="Arial" w:cs="Arial"/>
-          <w:sz w:val="20"/>
-          <w:sz-cs w:val="20"/>
-          <w:b/>
-        </w:rPr>
-        <w:t xml:space="preserve">JSCB “Ukrsotsbank”, Kyiv city branch, Legal department, Senior legal advisor</w:t>
-      </w:r>
-    </w:p>
-    <w:p>
-      <w:pPr>
-        <w:jc w:val="both"/>
-      </w:pPr>
-      <w:r>
-        <w:rPr>
-          <w:rFonts w:ascii="Arial" w:hAnsi="Arial" w:cs="Arial"/>
-          <w:sz w:val="20"/>
-          <w:sz-cs w:val="20"/>
-          <w:b/>
-        </w:rPr>
-        <w:t xml:space="preserve"/>
+        <w:t xml:space="preserve">May 2010 – August 2010</w:t>
+      </w:r>
+    </w:p>
+    <w:p>
+      <w:pPr>
+        <w:jc w:val="both"/>
+      </w:pPr>
+      <w:r>
+        <w:rPr>
+          <w:rFonts w:ascii="Arial" w:hAnsi="Arial" w:cs="Arial"/>
+          <w:sz w:val="20"/>
+          <w:sz-cs w:val="20"/>
+          <w:b/>
+        </w:rPr>
+        <w:t xml:space="preserve">JSC «Erste Bank», Senior legal advisor</w:t>
       </w:r>
     </w:p>
     <w:p>
@@ -584,7 +579,7 @@
           <w:sz-cs w:val="20"/>
           <w:i/>
         </w:rPr>
-        <w:t xml:space="preserve">May 2010 – August 2010</w:t>
+        <w:t xml:space="preserve"/>
       </w:r>
     </w:p>
     <w:p>
@@ -598,6 +593,44 @@
           <w:sz-cs w:val="20"/>
           <w:i/>
         </w:rPr>
+        <w:t xml:space="preserve">August 2010  - June 2015</w:t>
+      </w:r>
+      <w:r>
+        <w:rPr>
+          <w:rFonts w:ascii="Arial" w:hAnsi="Arial" w:cs="Arial"/>
+          <w:sz w:val="20"/>
+          <w:sz-cs w:val="20"/>
+          <w:b/>
+        </w:rPr>
+        <w:t xml:space="preserve"/>
+      </w:r>
+    </w:p>
+    <w:p>
+      <w:pPr>
+        <w:jc w:val="both"/>
+        <w:ind w:left="34"/>
+      </w:pPr>
+      <w:r>
+        <w:rPr>
+          <w:rFonts w:ascii="Arial" w:hAnsi="Arial" w:cs="Arial"/>
+          <w:sz w:val="20"/>
+          <w:sz-cs w:val="20"/>
+          <w:b/>
+        </w:rPr>
+        <w:t xml:space="preserve">PJSC “Bank Kyiv”, Head Office, Deputy of the Head of the Legal support Division (for corporate clients)</w:t>
+      </w:r>
+    </w:p>
+    <w:p>
+      <w:pPr>
+        <w:jc w:val="both"/>
+      </w:pPr>
+      <w:r>
+        <w:rPr>
+          <w:rFonts w:ascii="Arial" w:hAnsi="Arial" w:cs="Arial"/>
+          <w:sz w:val="20"/>
+          <w:sz-cs w:val="20"/>
+          <w:b/>
+        </w:rPr>
         <w:t xml:space="preserve"/>
       </w:r>
     </w:p>
@@ -612,80 +645,21 @@
           <w:sz-cs w:val="20"/>
           <w:i/>
         </w:rPr>
-        <w:t xml:space="preserve">August 2010</w:t>
-      </w:r>
-    </w:p>
-    <w:p>
-      <w:pPr>
-        <w:jc w:val="both"/>
-      </w:pPr>
-      <w:r>
-        <w:rPr>
-          <w:rFonts w:ascii="Arial" w:hAnsi="Arial" w:cs="Arial"/>
-          <w:sz w:val="20"/>
-          <w:sz-cs w:val="20"/>
-          <w:b/>
-        </w:rPr>
-        <w:t xml:space="preserve">JSC «Erste Bank», Senior legal advisor</w:t>
-      </w:r>
-    </w:p>
-    <w:p>
-      <w:pPr>
-        <w:jc w:val="both"/>
-        <w:ind w:left="34"/>
-      </w:pPr>
-      <w:r>
-        <w:rPr>
-          <w:rFonts w:ascii="Arial" w:hAnsi="Arial" w:cs="Arial"/>
-          <w:sz w:val="20"/>
-          <w:sz-cs w:val="20"/>
-          <w:b/>
-        </w:rPr>
-        <w:t xml:space="preserve"/>
-      </w:r>
-    </w:p>
-    <w:p>
-      <w:pPr>
-        <w:jc w:val="both"/>
-        <w:ind w:left="34"/>
-      </w:pPr>
-      <w:r>
-        <w:rPr>
-          <w:rFonts w:ascii="Arial" w:hAnsi="Arial" w:cs="Arial"/>
-          <w:sz w:val="20"/>
-          <w:sz-cs w:val="20"/>
-          <w:b/>
-        </w:rPr>
-        <w:t xml:space="preserve"/>
-      </w:r>
-    </w:p>
-    <w:p>
-      <w:pPr>
-        <w:jc w:val="both"/>
-        <w:ind w:left="34"/>
-      </w:pPr>
-      <w:r>
-        <w:rPr>
-          <w:rFonts w:ascii="Arial" w:hAnsi="Arial" w:cs="Arial"/>
-          <w:sz w:val="20"/>
-          <w:sz-cs w:val="20"/>
-          <w:b/>
-        </w:rPr>
-        <w:t xml:space="preserve">PJSC “Bank Kyiv”, Head Office, Deputy of the Head of the Legal support Division (for corporate clients)</w:t>
-      </w:r>
-    </w:p>
-    <w:p>
-      <w:pPr>
-        <w:jc w:val="both"/>
-      </w:pPr>
-      <w:r>
-        <w:rPr>
-          <w:rFonts w:ascii="Arial" w:hAnsi="Arial" w:cs="Arial"/>
-          <w:sz w:val="20"/>
-          <w:sz-cs w:val="20"/>
-          <w:b/>
-        </w:rPr>
-        <w:t xml:space="preserve"/>
+        <w:t xml:space="preserve">October 2015 - September 2016 </w:t>
+      </w:r>
+    </w:p>
+    <w:p>
+      <w:pPr>
+        <w:jc w:val="both"/>
+      </w:pPr>
+      <w:r>
+        <w:rPr>
+          <w:rFonts w:ascii="Arial" w:hAnsi="Arial" w:cs="Arial"/>
+          <w:sz w:val="20"/>
+          <w:sz-cs w:val="20"/>
+          <w:b/>
+        </w:rPr>
+        <w:t xml:space="preserve">PJSC “Ukrsotsbank”, Head Office, Senior legal advisor</w:t>
       </w:r>
     </w:p>
     <w:p>
@@ -699,20 +673,6 @@
           <w:sz-cs w:val="20"/>
           <w:i/>
         </w:rPr>
-        <w:t xml:space="preserve">October 2015 - present </w:t>
-      </w:r>
-    </w:p>
-    <w:p>
-      <w:pPr>
-        <w:jc w:val="both"/>
-      </w:pPr>
-      <w:r>
-        <w:rPr>
-          <w:rFonts w:ascii="Arial" w:hAnsi="Arial" w:cs="Arial"/>
-          <w:sz w:val="20"/>
-          <w:sz-cs w:val="20"/>
-          <w:i/>
-        </w:rPr>
         <w:t xml:space="preserve"/>
       </w:r>
     </w:p>
@@ -728,34 +688,6 @@
           <w:b/>
         </w:rPr>
         <w:t xml:space="preserve">Experience&amp;Skills:</w:t>
-      </w:r>
-    </w:p>
-    <w:p>
-      <w:pPr>
-        <w:jc w:val="both"/>
-      </w:pPr>
-      <w:r>
-        <w:rPr>
-          <w:rFonts w:ascii="Arial" w:hAnsi="Arial" w:cs="Arial"/>
-          <w:sz w:val="20"/>
-          <w:sz-cs w:val="20"/>
-          <w:b/>
-        </w:rPr>
-        <w:t xml:space="preserve"/>
-      </w:r>
-    </w:p>
-    <w:p>
-      <w:pPr>
-        <w:jc w:val="both"/>
-      </w:pPr>
-      <w:r>
-        <w:rPr>
-          <w:rFonts w:ascii="Arial" w:hAnsi="Arial" w:cs="Arial"/>
-          <w:sz w:val="20"/>
-          <w:sz-cs w:val="20"/>
-          <w:b/>
-        </w:rPr>
-        <w:t xml:space="preserve">PJSC “Ukrsotsbank”, Head Office, Senior legal advisor</w:t>
       </w:r>
     </w:p>
     <w:p>

</xml_diff>